<commit_message>
Arreglo de producto especial
</commit_message>
<xml_diff>
--- a/csvofertas/plantilla_pedido.docx
+++ b/csvofertas/plantilla_pedido.docx
@@ -120,25 +120,7 @@
                 <w:sz w:val="24"/>
                 <w:szCs w:val="24"/>
               </w:rPr>
-              <w:t>PROFORMA</w:t>
-            </w:r>
-            <w:r>
-              <w:rPr>
-                <w:b/>
-                <w:bCs/>
-                <w:color w:val="FFFFFF" w:themeColor="background1"/>
-                <w:sz w:val="24"/>
-                <w:szCs w:val="24"/>
-              </w:rPr>
-              <w:t xml:space="preserve"> / </w:t>
-            </w:r>
-            <w:r>
-              <w:rPr>
-                <w:i/>
-                <w:iCs/>
-                <w:color w:val="FFFFFF" w:themeColor="background1"/>
-              </w:rPr>
-              <w:t>INVOICE</w:t>
+              <w:t>CONFIRMACIÓN</w:t>
             </w:r>
             <w:r>
               <w:rPr>
@@ -149,6 +131,25 @@
                 <w:szCs w:val="24"/>
               </w:rPr>
               <w:tab/>
+            </w:r>
+            <w:r>
+              <w:rPr>
+                <w:b/>
+                <w:bCs/>
+                <w:color w:val="FFFFFF" w:themeColor="background1"/>
+                <w:sz w:val="24"/>
+                <w:szCs w:val="24"/>
+              </w:rPr>
+              <w:tab/>
+            </w:r>
+            <w:r>
+              <w:rPr>
+                <w:b/>
+                <w:bCs/>
+                <w:color w:val="FFFFFF" w:themeColor="background1"/>
+                <w:sz w:val="24"/>
+                <w:szCs w:val="24"/>
+              </w:rPr>
               <w:t xml:space="preserve">FECHA / </w:t>
             </w:r>
             <w:r>
@@ -172,7 +173,21 @@
                 <w:b/>
                 <w:bCs/>
               </w:rPr>
-              <w:t>{{OFERTA}}</w:t>
+              <w:t>{{</w:t>
+            </w:r>
+            <w:r>
+              <w:rPr>
+                <w:b/>
+                <w:bCs/>
+              </w:rPr>
+              <w:t>PEDIDO</w:t>
+            </w:r>
+            <w:r>
+              <w:rPr>
+                <w:b/>
+                <w:bCs/>
+              </w:rPr>
+              <w:t>}}</w:t>
             </w:r>
             <w:r>
               <w:tab/>
@@ -184,14 +199,26 @@
               <w:tab/>
             </w:r>
             <w:r>
-              <w:t xml:space="preserve">     </w:t>
-            </w:r>
-            <w:r>
-              <w:rPr>
-                <w:b/>
-                <w:bCs/>
-              </w:rPr>
-              <w:t>{{FECHA}}</w:t>
+              <w:t xml:space="preserve">  </w:t>
+            </w:r>
+            <w:proofErr w:type="gramStart"/>
+            <w:r>
+              <w:t xml:space="preserve">   </w:t>
+            </w:r>
+            <w:r>
+              <w:rPr>
+                <w:b/>
+                <w:bCs/>
+              </w:rPr>
+              <w:t>{</w:t>
+            </w:r>
+            <w:proofErr w:type="gramEnd"/>
+            <w:r>
+              <w:rPr>
+                <w:b/>
+                <w:bCs/>
+              </w:rPr>
+              <w:t>{FECHA}}</w:t>
             </w:r>
           </w:p>
           <w:p>
@@ -343,7 +370,15 @@
               <w:tab/>
             </w:r>
             <w:r>
-              <w:t xml:space="preserve">{{CLIENTE}}    </w:t>
+              <w:t>{{CLIENTE</w:t>
+            </w:r>
+            <w:proofErr w:type="gramStart"/>
+            <w:r>
+              <w:t xml:space="preserve">}}   </w:t>
+            </w:r>
+            <w:proofErr w:type="gramEnd"/>
+            <w:r>
+              <w:t xml:space="preserve"> </w:t>
             </w:r>
             <w:r>
               <w:tab/>
@@ -539,8 +574,13 @@
             <w:r>
               <w:t>AGENTE</w:t>
             </w:r>
-            <w:r>
-              <w:t xml:space="preserve">}}    </w:t>
+            <w:proofErr w:type="gramStart"/>
+            <w:r>
+              <w:t xml:space="preserve">}}   </w:t>
+            </w:r>
+            <w:proofErr w:type="gramEnd"/>
+            <w:r>
+              <w:t xml:space="preserve"> </w:t>
             </w:r>
             <w:r>
               <w:tab/>
@@ -561,21 +601,7 @@
                 <w:b/>
                 <w:bCs/>
               </w:rPr>
-              <w:t>{{</w:t>
-            </w:r>
-            <w:r>
-              <w:rPr>
-                <w:b/>
-                <w:bCs/>
-              </w:rPr>
-              <w:t>PLAZOENTREGA</w:t>
-            </w:r>
-            <w:r>
-              <w:rPr>
-                <w:b/>
-                <w:bCs/>
-              </w:rPr>
-              <w:t>}}</w:t>
+              <w:t>{{PLAZOENTREGA}}</w:t>
             </w:r>
           </w:p>
         </w:tc>
@@ -646,7 +672,23 @@
                 <w:sz w:val="20"/>
                 <w:szCs w:val="20"/>
               </w:rPr>
-              <w:t>{{CP}}  {{POB}}</w:t>
+              <w:t>{{CP</w:t>
+            </w:r>
+            <w:proofErr w:type="gramStart"/>
+            <w:r>
+              <w:rPr>
+                <w:sz w:val="20"/>
+                <w:szCs w:val="20"/>
+              </w:rPr>
+              <w:t>}}  {</w:t>
+            </w:r>
+            <w:proofErr w:type="gramEnd"/>
+            <w:r>
+              <w:rPr>
+                <w:sz w:val="20"/>
+                <w:szCs w:val="20"/>
+              </w:rPr>
+              <w:t>{POB}}</w:t>
             </w:r>
           </w:p>
           <w:p>

</xml_diff>

<commit_message>
Arreglo de plantilla de albaranes y pedidos clientes
</commit_message>
<xml_diff>
--- a/csvofertas/plantilla_pedido.docx
+++ b/csvofertas/plantilla_pedido.docx
@@ -750,12 +750,6 @@
         </w:tc>
       </w:tr>
     </w:tbl>
-    <w:p/>
-    <w:p/>
-    <w:p/>
-    <w:p/>
-    <w:p/>
-    <w:p/>
     <w:p/>
     <w:p/>
     <w:sectPr>

</xml_diff>